<commit_message>
Update lesson 3 notes
</commit_message>
<xml_diff>
--- a/Lesson-3/Lecture3_Notes.docx
+++ b/Lesson-3/Lecture3_Notes.docx
@@ -309,6 +309,55 @@
           <w:b/>
           <w:bCs/>
         </w:rPr>
+        <w:t>Review of lesson 2</w:t>
+      </w:r>
+      <w:r>
+        <w:tab/>
+      </w:r>
+      <w:r>
+        <w:tab/>
+      </w:r>
+      <w:r>
+        <w:tab/>
+      </w:r>
+      <w:r>
+        <w:tab/>
+      </w:r>
+      <w:r>
+        <w:tab/>
+      </w:r>
+      <w:r>
+        <w:tab/>
+      </w:r>
+      <w:r>
+        <w:tab/>
+      </w:r>
+      <w:r>
+        <w:tab/>
+      </w:r>
+      <w:r>
+        <w:tab/>
+      </w:r>
+      <w:r>
+        <w:t>10</w:t>
+      </w:r>
+      <w:r>
+        <w:t xml:space="preserve"> min</w:t>
+      </w:r>
+    </w:p>
+    <w:p>
+      <w:pPr>
+        <w:pStyle w:val="NoSpacing"/>
+        <w:numPr>
+          <w:ilvl w:val="0"/>
+          <w:numId w:val="11"/>
+        </w:numPr>
+      </w:pPr>
+      <w:r>
+        <w:rPr>
+          <w:b/>
+          <w:bCs/>
+        </w:rPr>
         <w:t>Intro to a</w:t>
       </w:r>
       <w:r>
@@ -337,20 +386,237 @@
           <w:b/>
           <w:bCs/>
         </w:rPr>
-        <w:t xml:space="preserve"> </w:t>
-      </w:r>
-      <w:r>
-        <w:rPr>
-          <w:b/>
-          <w:bCs/>
-        </w:rPr>
-        <w:t>and the scene</w:t>
-      </w:r>
-      <w:r>
         <w:tab/>
       </w:r>
       <w:r>
+        <w:rPr>
+          <w:b/>
+          <w:bCs/>
+        </w:rPr>
         <w:tab/>
+      </w:r>
+      <w:r>
+        <w:tab/>
+      </w:r>
+      <w:r>
+        <w:tab/>
+      </w:r>
+      <w:r>
+        <w:tab/>
+      </w:r>
+      <w:r>
+        <w:tab/>
+      </w:r>
+      <w:r>
+        <w:tab/>
+      </w:r>
+      <w:r>
+        <w:tab/>
+      </w:r>
+      <w:r>
+        <w:tab/>
+      </w:r>
+      <w:r>
+        <w:t>5</w:t>
+      </w:r>
+      <w:r>
+        <w:t xml:space="preserve"> min</w:t>
+      </w:r>
+    </w:p>
+    <w:p>
+      <w:pPr>
+        <w:pStyle w:val="NoSpacing"/>
+        <w:numPr>
+          <w:ilvl w:val="0"/>
+          <w:numId w:val="11"/>
+        </w:numPr>
+      </w:pPr>
+      <w:r>
+        <w:rPr>
+          <w:b/>
+          <w:bCs/>
+        </w:rPr>
+        <w:t>Looping a</w:t>
+      </w:r>
+      <w:r>
+        <w:rPr>
+          <w:b/>
+          <w:bCs/>
+        </w:rPr>
+        <w:t>nimati</w:t>
+      </w:r>
+      <w:r>
+        <w:rPr>
+          <w:b/>
+          <w:bCs/>
+        </w:rPr>
+        <w:t>on of</w:t>
+      </w:r>
+      <w:r>
+        <w:rPr>
+          <w:b/>
+          <w:bCs/>
+        </w:rPr>
+        <w:t xml:space="preserve"> </w:t>
+      </w:r>
+      <w:r>
+        <w:rPr>
+          <w:b/>
+          <w:bCs/>
+        </w:rPr>
+        <w:t xml:space="preserve">a </w:t>
+      </w:r>
+      <w:r>
+        <w:rPr>
+          <w:b/>
+          <w:bCs/>
+        </w:rPr>
+        <w:t>ligand binding</w:t>
+      </w:r>
+      <w:r>
+        <w:rPr>
+          <w:b/>
+          <w:bCs/>
+        </w:rPr>
+        <w:tab/>
+      </w:r>
+      <w:r>
+        <w:rPr>
+          <w:b/>
+          <w:bCs/>
+        </w:rPr>
+        <w:tab/>
+      </w:r>
+      <w:r>
+        <w:rPr>
+          <w:b/>
+          <w:bCs/>
+        </w:rPr>
+        <w:tab/>
+      </w:r>
+      <w:r>
+        <w:rPr>
+          <w:b/>
+          <w:bCs/>
+        </w:rPr>
+        <w:tab/>
+      </w:r>
+      <w:r>
+        <w:rPr>
+          <w:b/>
+          <w:bCs/>
+        </w:rPr>
+        <w:tab/>
+      </w:r>
+      <w:r>
+        <w:rPr>
+          <w:b/>
+          <w:bCs/>
+        </w:rPr>
+        <w:tab/>
+      </w:r>
+      <w:r>
+        <w:t>15</w:t>
+      </w:r>
+      <w:r>
+        <w:t>min</w:t>
+      </w:r>
+    </w:p>
+    <w:p>
+      <w:pPr>
+        <w:pStyle w:val="NoSpacing"/>
+        <w:numPr>
+          <w:ilvl w:val="0"/>
+          <w:numId w:val="11"/>
+        </w:numPr>
+      </w:pPr>
+      <w:r>
+        <w:rPr>
+          <w:b/>
+          <w:bCs/>
+        </w:rPr>
+        <w:t xml:space="preserve">Creating </w:t>
+      </w:r>
+      <w:r>
+        <w:rPr>
+          <w:b/>
+          <w:bCs/>
+        </w:rPr>
+        <w:t>looping</w:t>
+      </w:r>
+      <w:r>
+        <w:rPr>
+          <w:b/>
+          <w:bCs/>
+        </w:rPr>
+        <w:t xml:space="preserve"> dust particles</w:t>
+      </w:r>
+      <w:r>
+        <w:rPr>
+          <w:b/>
+          <w:bCs/>
+        </w:rPr>
+        <w:t xml:space="preserve"> </w:t>
+      </w:r>
+      <w:r>
+        <w:rPr>
+          <w:b/>
+          <w:bCs/>
+        </w:rPr>
+        <w:t>that appear random</w:t>
+      </w:r>
+      <w:r>
+        <w:rPr>
+          <w:b/>
+          <w:bCs/>
+        </w:rPr>
+        <w:tab/>
+      </w:r>
+      <w:r>
+        <w:rPr>
+          <w:b/>
+          <w:bCs/>
+        </w:rPr>
+        <w:tab/>
+      </w:r>
+      <w:r>
+        <w:rPr>
+          <w:b/>
+          <w:bCs/>
+        </w:rPr>
+        <w:tab/>
+      </w:r>
+      <w:r>
+        <w:rPr>
+          <w:b/>
+          <w:bCs/>
+        </w:rPr>
+        <w:tab/>
+      </w:r>
+      <w:r>
+        <w:t>1</w:t>
+      </w:r>
+      <w:r>
+        <w:t>5</w:t>
+      </w:r>
+      <w:r>
+        <w:t xml:space="preserve"> min</w:t>
+      </w:r>
+    </w:p>
+    <w:p>
+      <w:pPr>
+        <w:pStyle w:val="NoSpacing"/>
+        <w:numPr>
+          <w:ilvl w:val="0"/>
+          <w:numId w:val="11"/>
+        </w:numPr>
+      </w:pPr>
+      <w:r>
+        <w:rPr>
+          <w:b/>
+          <w:bCs/>
+        </w:rPr>
+        <w:t>Creating looping molecules that appear random</w:t>
       </w:r>
       <w:r>
         <w:tab/>
@@ -382,248 +648,36 @@
           <w:b/>
           <w:bCs/>
         </w:rPr>
-        <w:t>Looping a</w:t>
-      </w:r>
-      <w:r>
-        <w:rPr>
-          <w:b/>
-          <w:bCs/>
-        </w:rPr>
-        <w:t>nimati</w:t>
-      </w:r>
-      <w:r>
-        <w:rPr>
-          <w:b/>
-          <w:bCs/>
-        </w:rPr>
-        <w:t>on of</w:t>
-      </w:r>
-      <w:r>
-        <w:rPr>
-          <w:b/>
-          <w:bCs/>
-        </w:rPr>
-        <w:t xml:space="preserve"> </w:t>
-      </w:r>
-      <w:r>
-        <w:rPr>
-          <w:b/>
-          <w:bCs/>
-        </w:rPr>
-        <w:t xml:space="preserve">a </w:t>
-      </w:r>
-      <w:r>
-        <w:rPr>
-          <w:b/>
-          <w:bCs/>
-        </w:rPr>
-        <w:t>ligand binding</w:t>
-      </w:r>
-      <w:r>
-        <w:rPr>
-          <w:b/>
-          <w:bCs/>
-        </w:rPr>
+        <w:t xml:space="preserve">Rendering </w:t>
+      </w:r>
+      <w:r>
+        <w:rPr>
+          <w:b/>
+          <w:bCs/>
+        </w:rPr>
+        <w:t xml:space="preserve">and processing </w:t>
+      </w:r>
+      <w:r>
+        <w:rPr>
+          <w:b/>
+          <w:bCs/>
+        </w:rPr>
+        <w:t>an animation in Blender</w:t>
+      </w:r>
+      <w:r>
         <w:tab/>
       </w:r>
       <w:r>
-        <w:rPr>
-          <w:b/>
-          <w:bCs/>
-        </w:rPr>
         <w:tab/>
       </w:r>
       <w:r>
-        <w:rPr>
-          <w:b/>
-          <w:bCs/>
-        </w:rPr>
         <w:tab/>
       </w:r>
       <w:r>
-        <w:rPr>
-          <w:b/>
-          <w:bCs/>
-        </w:rPr>
         <w:tab/>
       </w:r>
       <w:r>
-        <w:rPr>
-          <w:b/>
-          <w:bCs/>
-        </w:rPr>
-        <w:tab/>
-      </w:r>
-      <w:r>
-        <w:rPr>
-          <w:b/>
-          <w:bCs/>
-        </w:rPr>
-        <w:tab/>
-      </w:r>
-      <w:r>
-        <w:t>20</w:t>
-      </w:r>
-      <w:r>
-        <w:t>min</w:t>
-      </w:r>
-    </w:p>
-    <w:p>
-      <w:pPr>
-        <w:pStyle w:val="NoSpacing"/>
-        <w:numPr>
-          <w:ilvl w:val="0"/>
-          <w:numId w:val="11"/>
-        </w:numPr>
-      </w:pPr>
-      <w:r>
-        <w:rPr>
-          <w:b/>
-          <w:bCs/>
-        </w:rPr>
-        <w:t xml:space="preserve">Creating </w:t>
-      </w:r>
-      <w:r>
-        <w:rPr>
-          <w:b/>
-          <w:bCs/>
-        </w:rPr>
-        <w:t>looping</w:t>
-      </w:r>
-      <w:r>
-        <w:rPr>
-          <w:b/>
-          <w:bCs/>
-        </w:rPr>
-        <w:t xml:space="preserve"> dust particles</w:t>
-      </w:r>
-      <w:r>
-        <w:rPr>
-          <w:b/>
-          <w:bCs/>
-        </w:rPr>
-        <w:t xml:space="preserve"> </w:t>
-      </w:r>
-      <w:r>
-        <w:rPr>
-          <w:b/>
-          <w:bCs/>
-        </w:rPr>
-        <w:t>that appear random</w:t>
-      </w:r>
-      <w:r>
-        <w:rPr>
-          <w:b/>
-          <w:bCs/>
-        </w:rPr>
-        <w:tab/>
-      </w:r>
-      <w:r>
-        <w:rPr>
-          <w:b/>
-          <w:bCs/>
-        </w:rPr>
-        <w:tab/>
-      </w:r>
-      <w:r>
-        <w:rPr>
-          <w:b/>
-          <w:bCs/>
-        </w:rPr>
-        <w:tab/>
-      </w:r>
-      <w:r>
-        <w:rPr>
-          <w:b/>
-          <w:bCs/>
-        </w:rPr>
-        <w:tab/>
-      </w:r>
-      <w:r>
-        <w:t>1</w:t>
-      </w:r>
-      <w:r>
         <w:t>5</w:t>
-      </w:r>
-      <w:r>
-        <w:t xml:space="preserve"> min</w:t>
-      </w:r>
-    </w:p>
-    <w:p>
-      <w:pPr>
-        <w:pStyle w:val="NoSpacing"/>
-        <w:numPr>
-          <w:ilvl w:val="0"/>
-          <w:numId w:val="11"/>
-        </w:numPr>
-      </w:pPr>
-      <w:r>
-        <w:rPr>
-          <w:b/>
-          <w:bCs/>
-        </w:rPr>
-        <w:t>Creating looping molecules that appear random</w:t>
-      </w:r>
-      <w:r>
-        <w:tab/>
-      </w:r>
-      <w:r>
-        <w:tab/>
-      </w:r>
-      <w:r>
-        <w:tab/>
-      </w:r>
-      <w:r>
-        <w:tab/>
-      </w:r>
-      <w:r>
-        <w:tab/>
-        <w:t>5 min</w:t>
-      </w:r>
-    </w:p>
-    <w:p>
-      <w:pPr>
-        <w:pStyle w:val="NoSpacing"/>
-        <w:numPr>
-          <w:ilvl w:val="0"/>
-          <w:numId w:val="11"/>
-        </w:numPr>
-      </w:pPr>
-      <w:r>
-        <w:rPr>
-          <w:b/>
-          <w:bCs/>
-        </w:rPr>
-        <w:t xml:space="preserve">Rendering </w:t>
-      </w:r>
-      <w:r>
-        <w:rPr>
-          <w:b/>
-          <w:bCs/>
-        </w:rPr>
-        <w:t xml:space="preserve">and processing </w:t>
-      </w:r>
-      <w:r>
-        <w:rPr>
-          <w:b/>
-          <w:bCs/>
-        </w:rPr>
-        <w:t>an animation in Blender</w:t>
-      </w:r>
-      <w:r>
-        <w:tab/>
-      </w:r>
-      <w:r>
-        <w:tab/>
-      </w:r>
-      <w:r>
-        <w:tab/>
-      </w:r>
-      <w:r>
-        <w:tab/>
-      </w:r>
-      <w:r>
-        <w:t>10</w:t>
       </w:r>
       <w:r>
         <w:t xml:space="preserve"> min</w:t>
@@ -700,21 +754,32 @@
         <w:pStyle w:val="Heading1"/>
       </w:pPr>
       <w:r>
-        <w:t xml:space="preserve">Intro to </w:t>
-      </w:r>
-      <w:r>
-        <w:t>Animati</w:t>
-      </w:r>
-      <w:r>
-        <w:t xml:space="preserve">ng and the Scene </w:t>
-      </w:r>
-      <w:r>
-        <w:t>(15 min)</w:t>
-      </w:r>
-    </w:p>
-    <w:p>
-      <w:r>
-        <w:t xml:space="preserve">When you open the Start.blend file in the </w:t>
+        <w:t>Review of Lesson 2</w:t>
+      </w:r>
+      <w:r>
+        <w:t xml:space="preserve"> </w:t>
+      </w:r>
+      <w:r>
+        <w:t>(1</w:t>
+      </w:r>
+      <w:r>
+        <w:t>0</w:t>
+      </w:r>
+      <w:r>
+        <w:t xml:space="preserve"> min)</w:t>
+      </w:r>
+    </w:p>
+    <w:p>
+      <w:r>
+        <w:t xml:space="preserve">When you open the </w:t>
+      </w:r>
+      <w:proofErr w:type="spellStart"/>
+      <w:r>
+        <w:t>Start.blend</w:t>
+      </w:r>
+      <w:proofErr w:type="spellEnd"/>
+      <w:r>
+        <w:t xml:space="preserve"> file in the </w:t>
       </w:r>
       <w:r>
         <w:t>lecture3_files, you will recognize the scene as the end of lesson 1. So that we can focus on the topic of this lesson, animation, we will animate this scene with some minor tweaks. This first section will focus on those minor tweaks which I am adding in as a review of lesson 2. We are going to add a simple background, an HDRI, and procedural texture and then we’ll get started animating in part 2!</w:t>
@@ -740,6 +805,7 @@
           <w:numId w:val="23"/>
         </w:numPr>
       </w:pPr>
+      <w:proofErr w:type="spellStart"/>
       <w:r>
         <w:rPr>
           <w:rFonts w:ascii="Fira Code" w:hAnsi="Fira Code"/>
@@ -750,6 +816,7 @@
         </w:rPr>
         <w:t>Shift+A</w:t>
       </w:r>
+      <w:proofErr w:type="spellEnd"/>
       <w:r>
         <w:t xml:space="preserve"> </w:t>
       </w:r>
@@ -1017,6 +1084,7 @@
       <w:r>
         <w:t xml:space="preserve"> node with </w:t>
       </w:r>
+      <w:proofErr w:type="spellStart"/>
       <w:r>
         <w:rPr>
           <w:rFonts w:ascii="Fira Code" w:hAnsi="Fira Code"/>
@@ -1027,6 +1095,7 @@
         </w:rPr>
         <w:t>Shift+A</w:t>
       </w:r>
+      <w:proofErr w:type="spellEnd"/>
       <w:r>
         <w:t xml:space="preserve"> </w:t>
       </w:r>
@@ -1270,6 +1339,7 @@
       <w:r>
         <w:t xml:space="preserve"> with </w:t>
       </w:r>
+      <w:proofErr w:type="spellStart"/>
       <w:r>
         <w:rPr>
           <w:rFonts w:ascii="Fira Code" w:hAnsi="Fira Code"/>
@@ -1280,6 +1350,7 @@
         </w:rPr>
         <w:t>Shift+A</w:t>
       </w:r>
+      <w:proofErr w:type="spellEnd"/>
       <w:r>
         <w:t xml:space="preserve"> </w:t>
       </w:r>
@@ -1521,12 +1592,14 @@
         <w:t xml:space="preserve">Go to the </w:t>
       </w:r>
       <w:hyperlink r:id="rId9" w:history="1">
+        <w:proofErr w:type="spellStart"/>
         <w:r>
           <w:rPr>
             <w:rStyle w:val="Hyperlink"/>
           </w:rPr>
           <w:t>BlenderKit</w:t>
         </w:r>
+        <w:proofErr w:type="spellEnd"/>
       </w:hyperlink>
       <w:r>
         <w:t xml:space="preserve"> website</w:t>
@@ -1840,6 +1913,28 @@
     </w:p>
     <w:p>
       <w:pPr>
+        <w:ind w:left="1080"/>
+        <w:rPr>
+          <w:rFonts w:cs="Times New Roman"/>
+        </w:rPr>
+      </w:pPr>
+    </w:p>
+    <w:p>
+      <w:pPr>
+        <w:pStyle w:val="Heading1"/>
+      </w:pPr>
+      <w:r>
+        <w:t>Intro to Animating and the Scene (</w:t>
+      </w:r>
+      <w:r>
+        <w:t>5</w:t>
+      </w:r>
+      <w:r>
+        <w:t xml:space="preserve"> min)</w:t>
+      </w:r>
+    </w:p>
+    <w:p>
+      <w:pPr>
         <w:pStyle w:val="ListParagraph"/>
         <w:numPr>
           <w:ilvl w:val="0"/>
@@ -1891,6 +1986,7 @@
           <w:rFonts w:cs="Times New Roman"/>
         </w:rPr>
       </w:pPr>
+      <w:proofErr w:type="spellStart"/>
       <w:r>
         <w:rPr>
           <w:rFonts w:ascii="Fira Code" w:hAnsi="Fira Code" w:cs="Times New Roman"/>
@@ -1901,6 +1997,7 @@
         </w:rPr>
         <w:t>Shift+A</w:t>
       </w:r>
+      <w:proofErr w:type="spellEnd"/>
       <w:r>
         <w:rPr>
           <w:rFonts w:cs="Times New Roman"/>
@@ -2553,7 +2650,21 @@
         <w:rPr>
           <w:rFonts w:cs="Times New Roman"/>
         </w:rPr>
-        <w:t>You can even make then criss-cross each other.</w:t>
+        <w:t xml:space="preserve">You can even make then </w:t>
+      </w:r>
+      <w:proofErr w:type="spellStart"/>
+      <w:r>
+        <w:rPr>
+          <w:rFonts w:cs="Times New Roman"/>
+        </w:rPr>
+        <w:t>criss-cross</w:t>
+      </w:r>
+      <w:proofErr w:type="spellEnd"/>
+      <w:r>
+        <w:rPr>
+          <w:rFonts w:cs="Times New Roman"/>
+        </w:rPr>
+        <w:t xml:space="preserve"> each other.</w:t>
       </w:r>
     </w:p>
     <w:p>
@@ -2571,6 +2682,7 @@
         <w:rPr>
           <w:rFonts w:cs="Times New Roman"/>
         </w:rPr>
+        <w:lastRenderedPageBreak/>
         <w:t>Animations are difficult to describe in words because they are so visual, so if this isn’t making sense cross reference with the Lecture 3 Part 1 video</w:t>
       </w:r>
     </w:p>
@@ -2727,7 +2839,15 @@
         </w:numPr>
       </w:pPr>
       <w:r>
-        <w:t>Now if we move that one atom in the middle of the peptide, all of the atoms will move</w:t>
+        <w:t xml:space="preserve">Now if we move that one atom in the middle of the peptide, </w:t>
+      </w:r>
+      <w:proofErr w:type="gramStart"/>
+      <w:r>
+        <w:t>all of</w:t>
+      </w:r>
+      <w:proofErr w:type="gramEnd"/>
+      <w:r>
+        <w:t xml:space="preserve"> the atoms will move</w:t>
       </w:r>
     </w:p>
     <w:p>
@@ -3018,7 +3138,6 @@
         </w:numPr>
       </w:pPr>
       <w:r>
-        <w:lastRenderedPageBreak/>
         <w:t xml:space="preserve">Insert new keyframes at </w:t>
       </w:r>
       <w:r>
@@ -3235,7 +3354,15 @@
         </w:numPr>
       </w:pPr>
       <w:r>
-        <w:t xml:space="preserve">You can either select your central atom that you used as the parent or you can go to the </w:t>
+        <w:t xml:space="preserve">You can either select your central atom that you used as the </w:t>
+      </w:r>
+      <w:proofErr w:type="gramStart"/>
+      <w:r>
+        <w:t>parent</w:t>
+      </w:r>
+      <w:proofErr w:type="gramEnd"/>
+      <w:r>
+        <w:t xml:space="preserve"> or you can go to the </w:t>
       </w:r>
       <w:r>
         <w:rPr>
@@ -3362,6 +3489,7 @@
         </w:numPr>
       </w:pPr>
       <w:r>
+        <w:lastRenderedPageBreak/>
         <w:t xml:space="preserve">Insert new keyframes at </w:t>
       </w:r>
       <w:r>
@@ -3515,6 +3643,7 @@
       <w:r>
         <w:t xml:space="preserve">Create an </w:t>
       </w:r>
+      <w:proofErr w:type="spellStart"/>
       <w:r>
         <w:rPr>
           <w:rFonts w:ascii="Fira Code" w:hAnsi="Fira Code"/>
@@ -3525,6 +3654,7 @@
         </w:rPr>
         <w:t>Icosphere</w:t>
       </w:r>
+      <w:proofErr w:type="spellEnd"/>
     </w:p>
     <w:p>
       <w:pPr>
@@ -3534,6 +3664,7 @@
           <w:numId w:val="20"/>
         </w:numPr>
       </w:pPr>
+      <w:proofErr w:type="spellStart"/>
       <w:r>
         <w:rPr>
           <w:rFonts w:ascii="Fira Code" w:hAnsi="Fira Code"/>
@@ -3544,6 +3675,7 @@
         </w:rPr>
         <w:t>Shift+A</w:t>
       </w:r>
+      <w:proofErr w:type="spellEnd"/>
       <w:r>
         <w:t xml:space="preserve"> </w:t>
       </w:r>
@@ -3572,6 +3704,7 @@
       <w:r>
         <w:t xml:space="preserve"> </w:t>
       </w:r>
+      <w:proofErr w:type="spellStart"/>
       <w:r>
         <w:rPr>
           <w:rFonts w:ascii="Fira Code" w:hAnsi="Fira Code"/>
@@ -3592,6 +3725,7 @@
         </w:rPr>
         <w:t>e</w:t>
       </w:r>
+      <w:proofErr w:type="spellEnd"/>
     </w:p>
     <w:p>
       <w:pPr>
@@ -3637,6 +3771,7 @@
           <w:numId w:val="20"/>
         </w:numPr>
       </w:pPr>
+      <w:proofErr w:type="spellStart"/>
       <w:r>
         <w:rPr>
           <w:rFonts w:ascii="Fira Code" w:hAnsi="Fira Code"/>
@@ -3647,6 +3782,7 @@
         </w:rPr>
         <w:t>Shift+A</w:t>
       </w:r>
+      <w:proofErr w:type="spellEnd"/>
       <w:r>
         <w:t xml:space="preserve"> </w:t>
       </w:r>
@@ -3675,15 +3811,27 @@
       <w:r>
         <w:t xml:space="preserve"> </w:t>
       </w:r>
-      <w:r>
-        <w:rPr>
-          <w:rFonts w:ascii="Fira Code" w:hAnsi="Fira Code"/>
-          <w:b/>
-          <w:bCs/>
-          <w:sz w:val="20"/>
-          <w:szCs w:val="20"/>
-        </w:rPr>
-        <w:t>Nurbs Circle</w:t>
+      <w:proofErr w:type="spellStart"/>
+      <w:r>
+        <w:rPr>
+          <w:rFonts w:ascii="Fira Code" w:hAnsi="Fira Code"/>
+          <w:b/>
+          <w:bCs/>
+          <w:sz w:val="20"/>
+          <w:szCs w:val="20"/>
+        </w:rPr>
+        <w:t>Nurbs</w:t>
+      </w:r>
+      <w:proofErr w:type="spellEnd"/>
+      <w:r>
+        <w:rPr>
+          <w:rFonts w:ascii="Fira Code" w:hAnsi="Fira Code"/>
+          <w:b/>
+          <w:bCs/>
+          <w:sz w:val="20"/>
+          <w:szCs w:val="20"/>
+        </w:rPr>
+        <w:t xml:space="preserve"> Circle</w:t>
       </w:r>
     </w:p>
     <w:p>
@@ -3695,8 +3843,21 @@
         </w:numPr>
       </w:pPr>
       <w:r>
-        <w:t>Scale it up so that it completely surrounds the icosphere</w:t>
-      </w:r>
+        <w:t xml:space="preserve">Scale it up so that it </w:t>
+      </w:r>
+      <w:proofErr w:type="gramStart"/>
+      <w:r>
+        <w:t>completely surrounds</w:t>
+      </w:r>
+      <w:proofErr w:type="gramEnd"/>
+      <w:r>
+        <w:t xml:space="preserve"> the </w:t>
+      </w:r>
+      <w:proofErr w:type="spellStart"/>
+      <w:r>
+        <w:t>icosphere</w:t>
+      </w:r>
+      <w:proofErr w:type="spellEnd"/>
     </w:p>
     <w:p>
       <w:pPr>
@@ -3718,15 +3879,27 @@
           <w:numId w:val="20"/>
         </w:numPr>
       </w:pPr>
-      <w:r>
-        <w:rPr>
-          <w:rFonts w:ascii="Fira Code" w:hAnsi="Fira Code"/>
-          <w:b/>
-          <w:bCs/>
-          <w:sz w:val="20"/>
-          <w:szCs w:val="20"/>
-        </w:rPr>
-        <w:t xml:space="preserve">Shift+A </w:t>
+      <w:proofErr w:type="spellStart"/>
+      <w:r>
+        <w:rPr>
+          <w:rFonts w:ascii="Fira Code" w:hAnsi="Fira Code"/>
+          <w:b/>
+          <w:bCs/>
+          <w:sz w:val="20"/>
+          <w:szCs w:val="20"/>
+        </w:rPr>
+        <w:t>Shift+A</w:t>
+      </w:r>
+      <w:proofErr w:type="spellEnd"/>
+      <w:r>
+        <w:rPr>
+          <w:rFonts w:ascii="Fira Code" w:hAnsi="Fira Code"/>
+          <w:b/>
+          <w:bCs/>
+          <w:sz w:val="20"/>
+          <w:szCs w:val="20"/>
+        </w:rPr>
+        <w:t xml:space="preserve"> </w:t>
       </w:r>
       <w:r>
         <w:sym w:font="Wingdings" w:char="F0E0"/>
@@ -3775,6 +3948,7 @@
       <w:r>
         <w:t xml:space="preserve">Create a new </w:t>
       </w:r>
+      <w:proofErr w:type="spellStart"/>
       <w:r>
         <w:rPr>
           <w:rFonts w:ascii="Fira Code" w:hAnsi="Fira Code"/>
@@ -3785,6 +3959,7 @@
         </w:rPr>
         <w:t>Icosphere</w:t>
       </w:r>
+      <w:proofErr w:type="spellEnd"/>
       <w:r>
         <w:t xml:space="preserve"> and scale it down</w:t>
       </w:r>
@@ -3810,7 +3985,6 @@
         </w:numPr>
       </w:pPr>
       <w:r>
-        <w:lastRenderedPageBreak/>
         <w:t>Rename each of the objects</w:t>
       </w:r>
     </w:p>
@@ -3845,7 +4019,15 @@
         </w:numPr>
       </w:pPr>
       <w:r>
-        <w:t xml:space="preserve">Large icosphere renamed to </w:t>
+        <w:t xml:space="preserve">Large </w:t>
+      </w:r>
+      <w:proofErr w:type="spellStart"/>
+      <w:r>
+        <w:t>icosphere</w:t>
+      </w:r>
+      <w:proofErr w:type="spellEnd"/>
+      <w:r>
+        <w:t xml:space="preserve"> renamed to </w:t>
       </w:r>
       <w:r>
         <w:rPr>
@@ -3874,7 +4056,15 @@
         </w:rPr>
       </w:pPr>
       <w:r>
-        <w:t xml:space="preserve">Small icosphere renamed to </w:t>
+        <w:t xml:space="preserve">Small </w:t>
+      </w:r>
+      <w:proofErr w:type="spellStart"/>
+      <w:r>
+        <w:t>icosphere</w:t>
+      </w:r>
+      <w:proofErr w:type="spellEnd"/>
+      <w:r>
+        <w:t xml:space="preserve"> renamed to </w:t>
       </w:r>
       <w:r>
         <w:rPr>
@@ -4465,6 +4655,7 @@
           <w:sz w:val="20"/>
           <w:szCs w:val="20"/>
         </w:rPr>
+        <w:lastRenderedPageBreak/>
         <w:t xml:space="preserve">Right-click </w:t>
       </w:r>
       <w:r>
@@ -4893,6 +5084,7 @@
         </w:rPr>
         <w:t xml:space="preserve"> </w:t>
       </w:r>
+      <w:proofErr w:type="spellStart"/>
       <w:r>
         <w:rPr>
           <w:rFonts w:ascii="Fira Code" w:hAnsi="Fira Code"/>
@@ -4903,6 +5095,7 @@
         </w:rPr>
         <w:t>Stucci</w:t>
       </w:r>
+      <w:proofErr w:type="spellEnd"/>
     </w:p>
     <w:p>
       <w:pPr>
@@ -4961,7 +5154,21 @@
         <w:rPr>
           <w:rFonts w:cs="Times New Roman"/>
         </w:rPr>
-        <w:t>We will no create a particle simulation</w:t>
+        <w:t xml:space="preserve">We will </w:t>
+      </w:r>
+      <w:proofErr w:type="gramStart"/>
+      <w:r>
+        <w:rPr>
+          <w:rFonts w:cs="Times New Roman"/>
+        </w:rPr>
+        <w:t>no</w:t>
+      </w:r>
+      <w:proofErr w:type="gramEnd"/>
+      <w:r>
+        <w:rPr>
+          <w:rFonts w:cs="Times New Roman"/>
+        </w:rPr>
+        <w:t xml:space="preserve"> create a particle simulation</w:t>
       </w:r>
     </w:p>
     <w:p>
@@ -5077,8 +5284,20 @@
           <w:sz w:val="20"/>
           <w:szCs w:val="20"/>
         </w:rPr>
-        <w:t xml:space="preserve"> ParticleSystem</w:t>
-      </w:r>
+        <w:t xml:space="preserve"> </w:t>
+      </w:r>
+      <w:proofErr w:type="spellStart"/>
+      <w:r>
+        <w:rPr>
+          <w:rFonts w:ascii="Fira Code" w:hAnsi="Fira Code" w:cs="Times New Roman"/>
+          <w:b/>
+          <w:bCs/>
+          <w:sz w:val="20"/>
+          <w:szCs w:val="20"/>
+        </w:rPr>
+        <w:t>ParticleSystem</w:t>
+      </w:r>
+      <w:proofErr w:type="spellEnd"/>
     </w:p>
     <w:p>
       <w:pPr>
@@ -5625,7 +5844,6 @@
           <w:sz w:val="20"/>
           <w:szCs w:val="20"/>
         </w:rPr>
-        <w:lastRenderedPageBreak/>
         <w:t>Render</w:t>
       </w:r>
       <w:r>
@@ -5706,6 +5924,7 @@
         </w:rPr>
         <w:t xml:space="preserve"> and go to its </w:t>
       </w:r>
+      <w:proofErr w:type="gramStart"/>
       <w:r>
         <w:rPr>
           <w:rFonts w:ascii="Fira Code" w:hAnsi="Fira Code" w:cs="Times New Roman"/>
@@ -5716,6 +5935,7 @@
         </w:rPr>
         <w:t>Materials</w:t>
       </w:r>
+      <w:proofErr w:type="gramEnd"/>
       <w:r>
         <w:rPr>
           <w:rFonts w:cs="Times New Roman"/>
@@ -5782,16 +6002,7 @@
         <w:pStyle w:val="Heading1"/>
       </w:pPr>
       <w:r>
-        <w:t>L</w:t>
-      </w:r>
-      <w:r>
-        <w:t xml:space="preserve">ooping </w:t>
-      </w:r>
-      <w:r>
-        <w:t>molecules</w:t>
-      </w:r>
-      <w:r>
-        <w:t xml:space="preserve"> that appear random (5 min)</w:t>
+        <w:t>Looping molecules that appear random (5 min)</w:t>
       </w:r>
     </w:p>
     <w:p>
@@ -5988,6 +6199,7 @@
           <w:rFonts w:cs="Times New Roman"/>
         </w:rPr>
       </w:pPr>
+      <w:proofErr w:type="spellStart"/>
       <w:r>
         <w:rPr>
           <w:rFonts w:ascii="Fira Code" w:hAnsi="Fira Code" w:cs="Times New Roman"/>
@@ -6018,6 +6230,7 @@
         </w:rPr>
         <w:t>+P</w:t>
       </w:r>
+      <w:proofErr w:type="spellEnd"/>
       <w:r>
         <w:rPr>
           <w:rFonts w:cs="Times New Roman"/>
@@ -6140,8 +6353,16 @@
         <w:rPr>
           <w:rFonts w:cs="Times New Roman"/>
         </w:rPr>
-        <w:t>Select three vertices somewhere on the icosphere</w:t>
-      </w:r>
+        <w:t xml:space="preserve">Select three vertices somewhere on the </w:t>
+      </w:r>
+      <w:proofErr w:type="spellStart"/>
+      <w:r>
+        <w:rPr>
+          <w:rFonts w:cs="Times New Roman"/>
+        </w:rPr>
+        <w:t>icosphere</w:t>
+      </w:r>
+      <w:proofErr w:type="spellEnd"/>
     </w:p>
     <w:p>
       <w:pPr>
@@ -6192,6 +6413,7 @@
         <w:rPr>
           <w:rFonts w:cs="Times New Roman"/>
         </w:rPr>
+        <w:lastRenderedPageBreak/>
         <w:t xml:space="preserve">Select your peptide parent atom then holding down </w:t>
       </w:r>
       <w:r>
@@ -6226,6 +6448,7 @@
         </w:rPr>
         <w:t xml:space="preserve"> and parent then with </w:t>
       </w:r>
+      <w:proofErr w:type="spellStart"/>
       <w:r>
         <w:rPr>
           <w:rFonts w:ascii="Fira Code" w:hAnsi="Fira Code" w:cs="Times New Roman"/>
@@ -6256,6 +6479,7 @@
         </w:rPr>
         <w:t>+P</w:t>
       </w:r>
+      <w:proofErr w:type="spellEnd"/>
       <w:r>
         <w:rPr>
           <w:rFonts w:ascii="Fira Code" w:hAnsi="Fira Code" w:cs="Times New Roman"/>
@@ -6322,7 +6546,13 @@
         <w:pStyle w:val="Heading1"/>
       </w:pPr>
       <w:r>
-        <w:t>Rendering and processing an animation in Blender (10 min)</w:t>
+        <w:t>Rendering and processing an animation in Blender (</w:t>
+      </w:r>
+      <w:r>
+        <w:t>5</w:t>
+      </w:r>
+      <w:r>
+        <w:t xml:space="preserve"> min)</w:t>
       </w:r>
     </w:p>
     <w:p>
@@ -6385,7 +6615,29 @@
           <w:sz w:val="20"/>
           <w:szCs w:val="20"/>
         </w:rPr>
-        <w:t xml:space="preserve"> Render Animation</w:t>
+        <w:t xml:space="preserve"> </w:t>
+      </w:r>
+      <w:proofErr w:type="spellStart"/>
+      <w:r>
+        <w:rPr>
+          <w:rFonts w:ascii="Fira Code" w:hAnsi="Fira Code"/>
+          <w:b/>
+          <w:bCs/>
+          <w:sz w:val="20"/>
+          <w:szCs w:val="20"/>
+        </w:rPr>
+        <w:t>Render</w:t>
+      </w:r>
+      <w:proofErr w:type="spellEnd"/>
+      <w:r>
+        <w:rPr>
+          <w:rFonts w:ascii="Fira Code" w:hAnsi="Fira Code"/>
+          <w:b/>
+          <w:bCs/>
+          <w:sz w:val="20"/>
+          <w:szCs w:val="20"/>
+        </w:rPr>
+        <w:t xml:space="preserve"> Animation</w:t>
       </w:r>
     </w:p>
     <w:p>
@@ -6559,15 +6811,27 @@
       <w:r>
         <w:t xml:space="preserve"> </w:t>
       </w:r>
-      <w:r>
-        <w:rPr>
-          <w:rFonts w:ascii="Fira Code" w:hAnsi="Fira Code"/>
-          <w:b/>
-          <w:bCs/>
-          <w:sz w:val="20"/>
-          <w:szCs w:val="20"/>
-        </w:rPr>
-        <w:t>FFmpeg Video</w:t>
+      <w:proofErr w:type="spellStart"/>
+      <w:r>
+        <w:rPr>
+          <w:rFonts w:ascii="Fira Code" w:hAnsi="Fira Code"/>
+          <w:b/>
+          <w:bCs/>
+          <w:sz w:val="20"/>
+          <w:szCs w:val="20"/>
+        </w:rPr>
+        <w:t>FFmpeg</w:t>
+      </w:r>
+      <w:proofErr w:type="spellEnd"/>
+      <w:r>
+        <w:rPr>
+          <w:rFonts w:ascii="Fira Code" w:hAnsi="Fira Code"/>
+          <w:b/>
+          <w:bCs/>
+          <w:sz w:val="20"/>
+          <w:szCs w:val="20"/>
+        </w:rPr>
+        <w:t xml:space="preserve"> Video</w:t>
       </w:r>
     </w:p>
     <w:p>
@@ -6835,7 +7099,6 @@
         </w:numPr>
       </w:pPr>
       <w:r>
-        <w:lastRenderedPageBreak/>
         <w:t xml:space="preserve">Change </w:t>
       </w:r>
       <w:r>
@@ -6920,6 +7183,7 @@
       <w:r>
         <w:t xml:space="preserve"> </w:t>
       </w:r>
+      <w:proofErr w:type="spellStart"/>
       <w:r>
         <w:rPr>
           <w:rFonts w:ascii="Fira Code" w:hAnsi="Fira Code" w:cs="Times New Roman"/>
@@ -6928,7 +7192,18 @@
           <w:sz w:val="20"/>
           <w:szCs w:val="20"/>
         </w:rPr>
-        <w:t>Render animation</w:t>
+        <w:t>Render</w:t>
+      </w:r>
+      <w:proofErr w:type="spellEnd"/>
+      <w:r>
+        <w:rPr>
+          <w:rFonts w:ascii="Fira Code" w:hAnsi="Fira Code" w:cs="Times New Roman"/>
+          <w:b/>
+          <w:bCs/>
+          <w:sz w:val="20"/>
+          <w:szCs w:val="20"/>
+        </w:rPr>
+        <w:t xml:space="preserve"> animation</w:t>
       </w:r>
     </w:p>
     <w:p>

</xml_diff>